<commit_message>
Postulation de stage chez SAFRAN Company
</commit_message>
<xml_diff>
--- a/lettre de motivation.docx
+++ b/lettre de motivation.docx
@@ -78,12 +78,32 @@
           <w:lang w:val="fr-FR"/>
         </w:rPr>
         <w:tab/>
-      </w:r>
+        <w:t>SAFRAN</w:t>
+      </w:r>
+    </w:p>
+    <w:p>
+      <w:pPr>
+        <w:tabs>
+          <w:tab w:val="left" w:pos="5387"/>
+        </w:tabs>
+        <w:ind w:left="6096" w:hanging="1701"/>
+      </w:pPr>
       <w:r>
         <w:rPr>
           <w:lang w:val="fr-FR"/>
         </w:rPr>
-        <w:t>SAFRAN</w:t>
+        <w:tab/>
+      </w:r>
+      <w:r>
+        <w:t>2, boulevard du Général Martial-Valin</w:t>
+      </w:r>
+    </w:p>
+    <w:p>
+      <w:pPr>
+        <w:ind w:left="7513" w:hanging="2126"/>
+      </w:pPr>
+      <w:r>
+        <w:t>75724 Paris Cedex 15, France</w:t>
       </w:r>
     </w:p>
     <w:p>
@@ -94,33 +114,11 @@
         <w:ind w:left="6096" w:hanging="1701"/>
       </w:pPr>
       <w:r>
-        <w:rPr>
-          <w:lang w:val="fr-FR"/>
-        </w:rPr>
         <w:tab/>
-      </w:r>
-      <w:r>
-        <w:t>2, boulevard du Général Martial-Valin</w:t>
-      </w:r>
-    </w:p>
-    <w:p>
-      <w:pPr>
-        <w:ind w:left="7513" w:hanging="2126"/>
-      </w:pPr>
-      <w:r>
-        <w:t>75724 Paris Cedex 15, France</w:t>
-      </w:r>
-    </w:p>
-    <w:p>
-      <w:pPr>
-        <w:tabs>
-          <w:tab w:val="left" w:pos="5387"/>
-        </w:tabs>
-        <w:ind w:left="6096" w:hanging="1701"/>
-      </w:pPr>
-      <w:r>
-        <w:tab/>
-        <w:t>Le 29 octobre 2025</w:t>
+        <w:t xml:space="preserve">Le </w:t>
+      </w:r>
+      <w:r>
+        <w:t>5 novembre 2025</w:t>
       </w:r>
     </w:p>
     <w:p>
@@ -146,10 +144,7 @@
         <w:t>Objet</w:t>
       </w:r>
       <w:r>
-        <w:t xml:space="preserve"> : Postulation pour une demande de stage en développement </w:t>
-      </w:r>
-      <w:r>
-        <w:t>application web</w:t>
+        <w:t> : Postulation pour une demande de stage en développement application web</w:t>
       </w:r>
     </w:p>
     <w:p>
@@ -262,7 +257,6 @@
           <w:lang w:val="en-US"/>
         </w:rPr>
       </w:pPr>
-      <w:proofErr w:type="gramStart"/>
       <w:r>
         <w:rPr>
           <w:b/>
@@ -275,14 +269,7 @@
         <w:rPr>
           <w:lang w:val="en-US"/>
         </w:rPr>
-        <w:t xml:space="preserve"> :</w:t>
-      </w:r>
-      <w:proofErr w:type="gramEnd"/>
-      <w:r>
-        <w:rPr>
-          <w:lang w:val="en-US"/>
-        </w:rPr>
-        <w:t xml:space="preserve"> JavaScript, HTML, CSS, Tailwind CSS</w:t>
+        <w:t xml:space="preserve"> : JavaScript, HTML, CSS, Tailwind CSS</w:t>
       </w:r>
     </w:p>
     <w:p>
@@ -302,7 +289,6 @@
           <w:lang w:val="en-US"/>
         </w:rPr>
       </w:pPr>
-      <w:proofErr w:type="gramStart"/>
       <w:r>
         <w:rPr>
           <w:b/>
@@ -315,14 +301,7 @@
         <w:rPr>
           <w:lang w:val="en-US"/>
         </w:rPr>
-        <w:t xml:space="preserve"> :</w:t>
-      </w:r>
-      <w:proofErr w:type="gramEnd"/>
-      <w:r>
-        <w:rPr>
-          <w:lang w:val="en-US"/>
-        </w:rPr>
-        <w:t xml:space="preserve"> PHP, MySQL, PostgreSQL, Node.js, Express.js, WebSocket</w:t>
+        <w:t xml:space="preserve"> : PHP, MySQL, PostgreSQL, Node.js, Express.js, WebSocket</w:t>
       </w:r>
     </w:p>
     <w:p>

</xml_diff>